<commit_message>
fixes to indicate missing letters.
</commit_message>
<xml_diff>
--- a/docs/LegallyFreeGeezFonts-v1_2.docx
+++ b/docs/LegallyFreeGeezFonts-v1_2.docx
@@ -15804,12 +15804,22 @@
       </w:r>
       <w:r>
         <w:rPr>
+          <w:rFonts w:ascii="SEMAYAWI" w:hAnsi="SEMAYAWI" w:cs="Nyala"/>
+          <w:color w:val="EE0000"/>
+          <w:sz w:val="48"/>
+          <w:szCs w:val="48"/>
+          <w:lang w:val="am-ET"/>
+        </w:rPr>
+        <w:t>x</w:t>
+      </w:r>
+      <w:r>
+        <w:rPr>
           <w:rFonts w:ascii="KETEFA" w:hAnsi="KETEFA" w:cs="Nyala"/>
           <w:sz w:val="48"/>
           <w:szCs w:val="48"/>
           <w:lang w:val="am-ET"/>
         </w:rPr>
-        <w:t xml:space="preserve"> </w:t>
+        <w:t>በቨተቸኀነኘአ</w:t>
       </w:r>
       <w:r>
         <w:rPr>
@@ -15818,26 +15828,18 @@
           <w:szCs w:val="48"/>
           <w:lang w:val="am-ET"/>
         </w:rPr>
-        <w:t>በቨተቸኀነኘአ</w:t>
-      </w:r>
-      <w:r>
-        <w:rPr>
-          <w:rFonts w:ascii="KETEFA" w:hAnsi="KETEFA" w:cs="Nyala"/>
-          <w:sz w:val="48"/>
-          <w:szCs w:val="48"/>
-          <w:lang w:val="am-ET"/>
-        </w:rPr>
         <w:br/>
         <w:t>ከኸወዐዘዠየደጀገ</w:t>
       </w:r>
       <w:r>
         <w:rPr>
-          <w:rFonts w:ascii="KETEFA" w:hAnsi="KETEFA" w:cs="Nyala"/>
-          <w:sz w:val="48"/>
-          <w:szCs w:val="48"/>
-          <w:lang w:val="am-ET"/>
-        </w:rPr>
-        <w:t xml:space="preserve"> </w:t>
+          <w:rFonts w:ascii="SEMAYAWI" w:hAnsi="SEMAYAWI" w:cs="Nyala"/>
+          <w:color w:val="EE0000"/>
+          <w:sz w:val="48"/>
+          <w:szCs w:val="48"/>
+          <w:lang w:val="am-ET"/>
+        </w:rPr>
+        <w:t>x</w:t>
       </w:r>
       <w:r>
         <w:rPr>
@@ -19886,12 +19888,13 @@
       </w:r>
       <w:r>
         <w:rPr>
-          <w:rFonts w:ascii="Nyala" w:hAnsi="Nyala" w:cs="Nyala"/>
-          <w:sz w:val="48"/>
-          <w:szCs w:val="48"/>
-          <w:lang w:val="am-ET"/>
-        </w:rPr>
-        <w:t xml:space="preserve"> </w:t>
+          <w:rFonts w:ascii="Loga" w:hAnsi="Loga" w:cs="FreeSerif"/>
+          <w:color w:val="EE0000"/>
+          <w:sz w:val="48"/>
+          <w:szCs w:val="48"/>
+          <w:lang w:val="am-ET"/>
+        </w:rPr>
+        <w:t>x</w:t>
       </w:r>
       <w:r>
         <w:rPr>
@@ -19965,12 +19968,13 @@
       </w:r>
       <w:r>
         <w:rPr>
-          <w:rFonts w:ascii="Nyala" w:hAnsi="Nyala" w:cs="Nyala"/>
-          <w:sz w:val="48"/>
-          <w:szCs w:val="48"/>
-          <w:lang w:val="am-ET"/>
-        </w:rPr>
-        <w:t xml:space="preserve"> </w:t>
+          <w:rFonts w:ascii="Loga" w:hAnsi="Loga" w:cs="FreeSerif"/>
+          <w:color w:val="EE0000"/>
+          <w:sz w:val="48"/>
+          <w:szCs w:val="48"/>
+          <w:lang w:val="am-ET"/>
+        </w:rPr>
+        <w:t>x</w:t>
       </w:r>
       <w:r>
         <w:rPr>
@@ -20044,12 +20048,13 @@
       </w:r>
       <w:r>
         <w:rPr>
-          <w:rFonts w:ascii="Nyala" w:hAnsi="Nyala" w:cs="Nyala"/>
-          <w:sz w:val="48"/>
-          <w:szCs w:val="48"/>
-          <w:lang w:val="am-ET"/>
-        </w:rPr>
-        <w:t xml:space="preserve"> </w:t>
+          <w:rFonts w:ascii="Loga" w:hAnsi="Loga" w:cs="FreeSerif"/>
+          <w:color w:val="EE0000"/>
+          <w:sz w:val="48"/>
+          <w:szCs w:val="48"/>
+          <w:lang w:val="am-ET"/>
+        </w:rPr>
+        <w:t>x</w:t>
       </w:r>
       <w:r>
         <w:rPr>
@@ -20123,12 +20128,13 @@
       </w:r>
       <w:r>
         <w:rPr>
-          <w:rFonts w:ascii="Nyala" w:hAnsi="Nyala" w:cs="Nyala"/>
-          <w:sz w:val="48"/>
-          <w:szCs w:val="48"/>
-          <w:lang w:val="am-ET"/>
-        </w:rPr>
-        <w:t xml:space="preserve"> </w:t>
+          <w:rFonts w:ascii="Loga" w:hAnsi="Loga" w:cs="FreeSerif"/>
+          <w:color w:val="EE0000"/>
+          <w:sz w:val="48"/>
+          <w:szCs w:val="48"/>
+          <w:lang w:val="am-ET"/>
+        </w:rPr>
+        <w:t>x</w:t>
       </w:r>
       <w:r>
         <w:rPr>
@@ -20208,14 +20214,15 @@
       </w:r>
       <w:r>
         <w:rPr>
-          <w:rFonts w:ascii="Nyala" w:hAnsi="Nyala" w:cs="Nyala"/>
-          <w:b/>
-          <w:bCs/>
-          <w:sz w:val="48"/>
-          <w:szCs w:val="48"/>
-          <w:lang w:val="am-ET"/>
-        </w:rPr>
-        <w:t xml:space="preserve"> </w:t>
+          <w:rFonts w:ascii="Cambria" w:hAnsi="Cambria" w:cs="FreeSerif"/>
+          <w:b/>
+          <w:bCs/>
+          <w:color w:val="EE0000"/>
+          <w:sz w:val="48"/>
+          <w:szCs w:val="48"/>
+          <w:lang w:val="am-ET"/>
+        </w:rPr>
+        <w:t>x</w:t>
       </w:r>
       <w:r>
         <w:rPr>
@@ -20294,12 +20301,17 @@
       </w:r>
       <w:r>
         <w:rPr>
-          <w:rFonts w:ascii="Nyala" w:hAnsi="Nyala" w:cs="Nyala"/>
-          <w:sz w:val="48"/>
-          <w:szCs w:val="48"/>
-          <w:lang w:val="am-ET"/>
-        </w:rPr>
-        <w:t xml:space="preserve"> </w:t>
+          <w:rFonts w:cstheme="minorHAnsi"/>
+          <w:b/>
+          <w:bCs/>
+          <w:i/>
+          <w:iCs/>
+          <w:color w:val="EE0000"/>
+          <w:sz w:val="48"/>
+          <w:szCs w:val="48"/>
+          <w:lang w:val="am-ET"/>
+        </w:rPr>
+        <w:t>x</w:t>
       </w:r>
       <w:r>
         <w:rPr>
@@ -20363,12 +20375,17 @@
       </w:r>
       <w:r>
         <w:rPr>
-          <w:rFonts w:ascii="Nyala" w:hAnsi="Nyala" w:cs="Nyala"/>
-          <w:sz w:val="48"/>
-          <w:szCs w:val="48"/>
-          <w:lang w:val="am-ET"/>
-        </w:rPr>
-        <w:t xml:space="preserve"> </w:t>
+          <w:rFonts w:cstheme="minorHAnsi"/>
+          <w:b/>
+          <w:bCs/>
+          <w:i/>
+          <w:iCs/>
+          <w:color w:val="EE0000"/>
+          <w:sz w:val="48"/>
+          <w:szCs w:val="48"/>
+          <w:lang w:val="am-ET"/>
+        </w:rPr>
+        <w:t>x</w:t>
       </w:r>
       <w:r>
         <w:rPr>
@@ -20437,14 +20454,17 @@
       </w:r>
       <w:r>
         <w:rPr>
-          <w:rFonts w:ascii="Loga Display" w:hAnsi="Loga Display" w:cs="Nyala"/>
-          <w:b/>
-          <w:bCs/>
-          <w:sz w:val="48"/>
-          <w:szCs w:val="48"/>
-          <w:lang w:val="am-ET"/>
-        </w:rPr>
-        <w:t xml:space="preserve"> </w:t>
+          <w:rFonts w:cstheme="minorHAnsi"/>
+          <w:b/>
+          <w:bCs/>
+          <w:i/>
+          <w:iCs/>
+          <w:color w:val="EE0000"/>
+          <w:sz w:val="48"/>
+          <w:szCs w:val="48"/>
+          <w:lang w:val="am-ET"/>
+        </w:rPr>
+        <w:t>x</w:t>
       </w:r>
       <w:r>
         <w:rPr>
@@ -23149,7 +23169,6 @@
   <w:style w:type="character" w:default="1" w:styleId="DefaultParagraphFont">
     <w:name w:val="Default Paragraph Font"/>
     <w:uiPriority w:val="1"/>
-    <w:semiHidden/>
     <w:unhideWhenUsed/>
   </w:style>
   <w:style w:type="table" w:default="1" w:styleId="TableNormal">

</xml_diff>

<commit_message>
More fixes to indicate missing letters.
</commit_message>
<xml_diff>
--- a/docs/LegallyFreeGeezFonts-v1_2.docx
+++ b/docs/LegallyFreeGeezFonts-v1_2.docx
@@ -5420,6 +5420,7 @@
     <w:p>
       <w:pPr>
         <w:spacing w:after="240"/>
+        <w:jc w:val="both"/>
         <w:rPr>
           <w:sz w:val="22"/>
           <w:szCs w:val="22"/>
@@ -15501,20 +15502,29 @@
           <w:lang w:val="am-ET"/>
         </w:rPr>
         <w:br/>
+      </w:r>
+      <w:r>
+        <w:rPr>
+          <w:rFonts w:ascii="Tayitu" w:eastAsia="TITUS Cyberbit Basic" w:hAnsi="Tayitu" w:cs="Tayitu"/>
+          <w:sz w:val="48"/>
+          <w:szCs w:val="48"/>
+          <w:lang w:val="am-ET"/>
+        </w:rPr>
         <w:t>ከኸወዐዘዠየደጀገ</w:t>
       </w:r>
       <w:r>
         <w:rPr>
-          <w:rFonts w:ascii="Nyala" w:eastAsia="TITUS Cyberbit Basic" w:hAnsi="Nyala" w:cs="Nyala"/>
-          <w:sz w:val="48"/>
-          <w:szCs w:val="48"/>
-          <w:lang w:val="am-ET"/>
-        </w:rPr>
-        <w:t>ጘ</w:t>
-      </w:r>
-      <w:r>
-        <w:rPr>
           <w:rFonts w:ascii="Tayitu" w:eastAsia="TITUS Cyberbit Basic" w:hAnsi="Tayitu" w:cs="Tayitu"/>
+          <w:color w:val="EE0000"/>
+          <w:sz w:val="48"/>
+          <w:szCs w:val="48"/>
+          <w:lang w:val="am-ET"/>
+        </w:rPr>
+        <w:t>x</w:t>
+      </w:r>
+      <w:r>
+        <w:rPr>
+          <w:rFonts w:ascii="Tayitu" w:eastAsia="TITUS Cyberbit Basic" w:hAnsi="Tayitu" w:cs="Tayitu"/>
           <w:sz w:val="48"/>
           <w:szCs w:val="48"/>
           <w:lang w:val="am-ET"/>
@@ -15529,6 +15539,14 @@
           <w:lang w:val="am-ET"/>
         </w:rPr>
         <w:br/>
+      </w:r>
+      <w:r>
+        <w:rPr>
+          <w:rFonts w:ascii="Tayitu" w:eastAsia="TITUS Cyberbit Basic" w:hAnsi="Tayitu" w:cs="Tayitu"/>
+          <w:sz w:val="48"/>
+          <w:szCs w:val="48"/>
+          <w:lang w:val="am-ET"/>
+        </w:rPr>
         <w:t>፩፪፫፬፭፮፯፰፱፲፳፴፵፶፷፸፹፺፻፼</w:t>
       </w:r>
     </w:p>

</xml_diff>

<commit_message>
ZamranStudios => ZamranStudio. Removed duplicate Habesha Serif Distort entry.
</commit_message>
<xml_diff>
--- a/docs/LegallyFreeGeezFonts-v1_2.docx
+++ b/docs/LegallyFreeGeezFonts-v1_2.docx
@@ -17539,19 +17539,7 @@
           <w:szCs w:val="40"/>
           <w:lang w:val="am-ET"/>
         </w:rPr>
-        <w:t xml:space="preserve"> </w:t>
-      </w:r>
-      <w:r>
-        <w:rPr>
-          <w:rFonts w:ascii="Calibri" w:eastAsia="TITUS Cyberbit Basic" w:hAnsi="Calibri" w:cs="Calibri"/>
-          <w:b/>
-          <w:bCs/>
-          <w:color w:val="EE0000"/>
-          <w:sz w:val="40"/>
-          <w:szCs w:val="40"/>
-          <w:lang w:val="am-ET"/>
-        </w:rPr>
-        <w:t>X</w:t>
+        <w:t xml:space="preserve"> X</w:t>
       </w:r>
       <w:r>
         <w:rPr>
@@ -17800,31 +17788,18 @@
         </w:rPr>
         <w:tab/>
       </w:r>
-      <w:r>
-        <w:fldChar w:fldCharType="begin"/>
-      </w:r>
-      <w:r>
-        <w:rPr>
-          <w:lang w:val="am-ET"/>
-        </w:rPr>
-        <w:instrText>HYPERLINK "https://www.qedron.com/fonts"</w:instrText>
-      </w:r>
-      <w:r>
-        <w:fldChar w:fldCharType="separate"/>
-      </w:r>
-      <w:r>
-        <w:rPr>
-          <w:rStyle w:val="Hyperlink"/>
-          <w:rFonts w:cstheme="minorHAnsi"/>
-          <w:sz w:val="22"/>
-          <w:szCs w:val="22"/>
-          <w:lang w:val="am-ET"/>
-        </w:rPr>
-        <w:t>https://www.qedron.com/fonts</w:t>
-      </w:r>
-      <w:r>
-        <w:fldChar w:fldCharType="end"/>
-      </w:r>
+      <w:hyperlink r:id="rId36" w:history="1">
+        <w:r>
+          <w:rPr>
+            <w:rStyle w:val="Hyperlink"/>
+            <w:rFonts w:cstheme="minorHAnsi"/>
+            <w:sz w:val="22"/>
+            <w:szCs w:val="22"/>
+            <w:lang w:val="am-ET"/>
+          </w:rPr>
+          <w:t>https://www.qedron.com/fonts</w:t>
+        </w:r>
+      </w:hyperlink>
       <w:r>
         <w:rPr>
           <w:rFonts w:cstheme="minorHAnsi"/>
@@ -18144,7 +18119,7 @@
         </w:rPr>
         <w:t xml:space="preserve"> </w:t>
       </w:r>
-      <w:hyperlink r:id="rId36" w:history="1">
+      <w:hyperlink r:id="rId37" w:history="1">
         <w:r>
           <w:rPr>
             <w:rStyle w:val="Hyperlink"/>
@@ -18626,7 +18601,7 @@
         </w:rPr>
         <w:tab/>
       </w:r>
-      <w:hyperlink r:id="rId37" w:history="1">
+      <w:hyperlink r:id="rId38" w:history="1">
         <w:r>
           <w:rPr>
             <w:rStyle w:val="Hyperlink"/>
@@ -19144,7 +19119,7 @@
         </w:rPr>
         <w:tab/>
       </w:r>
-      <w:hyperlink r:id="rId38" w:history="1">
+      <w:hyperlink r:id="rId39" w:history="1">
         <w:r>
           <w:rPr>
             <w:rStyle w:val="Hyperlink"/>
@@ -19194,7 +19169,7 @@
         </w:rPr>
         <w:tab/>
       </w:r>
-      <w:hyperlink r:id="rId39" w:anchor="TITUUT" w:history="1">
+      <w:hyperlink r:id="rId40" w:anchor="TITUUT" w:history="1">
         <w:r>
           <w:rPr>
             <w:rStyle w:val="Hyperlink"/>
@@ -19491,7 +19466,7 @@
         </w:rPr>
         <w:tab/>
       </w:r>
-      <w:hyperlink r:id="rId40" w:history="1">
+      <w:hyperlink r:id="rId41" w:history="1">
         <w:r>
           <w:rPr>
             <w:rStyle w:val="Hyperlink"/>
@@ -19541,7 +19516,7 @@
         </w:rPr>
         <w:tab/>
       </w:r>
-      <w:hyperlink r:id="rId41" w:history="1">
+      <w:hyperlink r:id="rId42" w:history="1">
         <w:r>
           <w:rPr>
             <w:rStyle w:val="Hyperlink"/>
@@ -19576,7 +19551,7 @@
           <w:rFonts w:cstheme="minorHAnsi"/>
         </w:rPr>
       </w:pPr>
-      <w:hyperlink r:id="rId42" w:history="1">
+      <w:hyperlink r:id="rId43" w:history="1">
         <w:r>
           <w:rPr>
             <w:rStyle w:val="Hyperlink"/>
@@ -19610,7 +19585,21 @@
           <w:b/>
           <w:bCs/>
         </w:rPr>
-        <w:t xml:space="preserve">12 </w:t>
+        <w:t>1</w:t>
+      </w:r>
+      <w:r>
+        <w:rPr>
+          <w:b/>
+          <w:bCs/>
+        </w:rPr>
+        <w:t>1</w:t>
+      </w:r>
+      <w:r>
+        <w:rPr>
+          <w:b/>
+          <w:bCs/>
+        </w:rPr>
+        <w:t xml:space="preserve"> </w:t>
       </w:r>
       <w:r>
         <w:rPr>
@@ -19618,65 +19607,6 @@
           <w:bCs/>
         </w:rPr>
         <w:t>Typeface Styles</w:t>
-      </w:r>
-    </w:p>
-    <w:p>
-      <w:pPr>
-        <w:spacing w:before="240"/>
-        <w:ind w:left="360"/>
-        <w:rPr>
-          <w:sz w:val="28"/>
-          <w:szCs w:val="28"/>
-          <w:u w:val="single"/>
-        </w:rPr>
-      </w:pPr>
-      <w:r>
-        <w:rPr>
-          <w:sz w:val="28"/>
-          <w:szCs w:val="28"/>
-          <w:u w:val="single"/>
-        </w:rPr>
-        <w:t>Habesha Serif</w:t>
-      </w:r>
-    </w:p>
-    <w:p>
-      <w:pPr>
-        <w:ind w:left="360"/>
-        <w:rPr>
-          <w:rFonts w:ascii="Habesha Serif Distort" w:hAnsi="Habesha Serif Distort" w:cs="FreeSerif"/>
-          <w:sz w:val="48"/>
-          <w:szCs w:val="48"/>
-          <w:lang w:val="am-ET"/>
-        </w:rPr>
-      </w:pPr>
-      <w:r>
-        <w:rPr>
-          <w:rFonts w:ascii="Habesha Serif Distort" w:hAnsi="Habesha Serif Distort" w:cs="FreeSerif"/>
-          <w:sz w:val="48"/>
-          <w:szCs w:val="48"/>
-          <w:lang w:val="am-ET"/>
-        </w:rPr>
-        <w:t>ሀለሐመሠረሰሸቀቐበቨተቸኀነኘአ</w:t>
-      </w:r>
-      <w:r>
-        <w:rPr>
-          <w:rFonts w:ascii="Habesha Serif Distort" w:hAnsi="Habesha Serif Distort" w:cs="FreeSerif"/>
-          <w:sz w:val="48"/>
-          <w:szCs w:val="48"/>
-          <w:lang w:val="am-ET"/>
-        </w:rPr>
-        <w:br/>
-        <w:t>ከኸወዐዘዠየደጀገጘጠጨጰጸፀፈፐ</w:t>
-      </w:r>
-      <w:r>
-        <w:rPr>
-          <w:rFonts w:ascii="Habesha Serif Distort" w:hAnsi="Habesha Serif Distort" w:cs="FreeSerif"/>
-          <w:sz w:val="48"/>
-          <w:szCs w:val="48"/>
-          <w:lang w:val="am-ET"/>
-        </w:rPr>
-        <w:br/>
-        <w:t>፩፪፫፬፭፮፯፰፱፲፳፴፵፶፷፸፹፺፻፼</w:t>
       </w:r>
     </w:p>
     <w:p>
@@ -20422,7 +20352,7 @@
           <w:u w:val="single"/>
           <w:lang w:val="am-ET"/>
         </w:rPr>
-        <w:t>Loga Display Medium</w:t>
+        <w:t>Loga Display Mediu</w:t>
       </w:r>
     </w:p>
     <w:p>
@@ -20753,7 +20683,7 @@
         </w:rPr>
         <w:tab/>
       </w:r>
-      <w:hyperlink r:id="rId43" w:history="1">
+      <w:hyperlink r:id="rId44" w:history="1">
         <w:r>
           <w:rPr>
             <w:rStyle w:val="Hyperlink"/>
@@ -21207,7 +21137,7 @@
         </w:rPr>
         <w:tab/>
       </w:r>
-      <w:hyperlink r:id="rId44" w:history="1">
+      <w:hyperlink r:id="rId45" w:history="1">
         <w:r>
           <w:rPr>
             <w:rStyle w:val="Hyperlink"/>
@@ -21255,7 +21185,7 @@
         </w:rPr>
         <w:tab/>
       </w:r>
-      <w:hyperlink r:id="rId45" w:history="1">
+      <w:hyperlink r:id="rId46" w:history="1">
         <w:r>
           <w:rPr>
             <w:rStyle w:val="Hyperlink"/>
@@ -22044,7 +21974,7 @@
         </w:rPr>
         <w:tab/>
       </w:r>
-      <w:hyperlink r:id="rId46" w:history="1">
+      <w:hyperlink r:id="rId47" w:history="1">
         <w:r>
           <w:rPr>
             <w:rStyle w:val="Hyperlink"/>
@@ -22083,7 +22013,7 @@
         </w:rPr>
         <w:tab/>
       </w:r>
-      <w:hyperlink r:id="rId47" w:history="1">
+      <w:hyperlink r:id="rId48" w:history="1">
         <w:r>
           <w:rPr>
             <w:rStyle w:val="Hyperlink"/>

</xml_diff>

<commit_message>
Minor update to remove bold from Shiromeda Serif.
</commit_message>
<xml_diff>
--- a/docs/LegallyFreeGeezFonts-v1_2.docx
+++ b/docs/LegallyFreeGeezFonts-v1_2.docx
@@ -2395,7 +2395,27 @@
           <w:sz w:val="22"/>
           <w:szCs w:val="22"/>
         </w:rPr>
-        <w:t xml:space="preserve">Raphael Alegbeleye, </w:t>
+        <w:t xml:space="preserve">Raphael </w:t>
+      </w:r>
+      <w:proofErr w:type="spellStart"/>
+      <w:r>
+        <w:rPr>
+          <w:rFonts w:cstheme="minorHAnsi"/>
+          <w:color w:val="000000"/>
+          <w:sz w:val="22"/>
+          <w:szCs w:val="22"/>
+        </w:rPr>
+        <w:t>Alegbeleye</w:t>
+      </w:r>
+      <w:proofErr w:type="spellEnd"/>
+      <w:r>
+        <w:rPr>
+          <w:rFonts w:cstheme="minorHAnsi"/>
+          <w:color w:val="000000"/>
+          <w:sz w:val="22"/>
+          <w:szCs w:val="22"/>
+        </w:rPr>
+        <w:t xml:space="preserve">, </w:t>
       </w:r>
       <w:proofErr w:type="spellStart"/>
       <w:r>
@@ -5280,108 +5300,134 @@
         </w:rPr>
         <w:t xml:space="preserve"> </w:t>
       </w:r>
+      <w:r>
+        <w:fldChar w:fldCharType="begin"/>
+      </w:r>
+      <w:r>
+        <w:rPr>
+          <w:lang w:val="am-ET"/>
+        </w:rPr>
+        <w:instrText>HYPERLINK "https://fonts.google.com/noto/specimen/Noto+Sans+Ethiopic"</w:instrText>
+      </w:r>
+      <w:r>
+        <w:fldChar w:fldCharType="separate"/>
+      </w:r>
+      <w:r>
+        <w:rPr>
+          <w:rStyle w:val="Hyperlink"/>
+          <w:rFonts w:cstheme="minorHAnsi"/>
+          <w:sz w:val="22"/>
+          <w:szCs w:val="22"/>
+          <w:lang w:val="am-ET"/>
+        </w:rPr>
+        <w:t>https://fonts.google.com/noto/specimen/Noto+Sans+Ethiopic</w:t>
+      </w:r>
+      <w:r>
+        <w:fldChar w:fldCharType="end"/>
+      </w:r>
+      <w:r>
+        <w:rPr>
+          <w:rFonts w:cstheme="minorHAnsi"/>
+          <w:color w:val="000000"/>
+          <w:sz w:val="22"/>
+          <w:szCs w:val="22"/>
+          <w:lang w:val="am-ET"/>
+        </w:rPr>
+        <w:t xml:space="preserve"> ,</w:t>
+      </w:r>
+    </w:p>
+    <w:p>
+      <w:pPr>
+        <w:ind w:left="360"/>
+        <w:rPr>
+          <w:rFonts w:cstheme="minorHAnsi"/>
+          <w:lang w:val="am-ET"/>
+        </w:rPr>
+      </w:pPr>
+      <w:r>
+        <w:rPr>
+          <w:rFonts w:cstheme="minorHAnsi"/>
+          <w:color w:val="000000"/>
+          <w:sz w:val="22"/>
+          <w:szCs w:val="22"/>
+          <w:lang w:val="am-ET"/>
+        </w:rPr>
+        <w:tab/>
+      </w:r>
+      <w:r>
+        <w:rPr>
+          <w:rFonts w:cstheme="minorHAnsi"/>
+          <w:color w:val="000000"/>
+          <w:sz w:val="22"/>
+          <w:szCs w:val="22"/>
+          <w:lang w:val="am-ET"/>
+        </w:rPr>
+        <w:tab/>
+      </w:r>
+      <w:r>
+        <w:fldChar w:fldCharType="begin"/>
+      </w:r>
+      <w:r>
+        <w:rPr>
+          <w:lang w:val="am-ET"/>
+        </w:rPr>
+        <w:instrText>HYPERLINK "https://fonts.google.com/noto/specimen/Noto+Serif+Ethiopic"</w:instrText>
+      </w:r>
+      <w:r>
+        <w:fldChar w:fldCharType="separate"/>
+      </w:r>
+      <w:r>
+        <w:rPr>
+          <w:rStyle w:val="Hyperlink"/>
+          <w:rFonts w:cstheme="minorHAnsi"/>
+          <w:sz w:val="22"/>
+          <w:szCs w:val="22"/>
+          <w:lang w:val="am-ET"/>
+        </w:rPr>
+        <w:t>https://fonts.google.com/noto/specimen/Noto+Serif+Ethiopic</w:t>
+      </w:r>
+      <w:r>
+        <w:fldChar w:fldCharType="end"/>
+      </w:r>
+      <w:r>
+        <w:rPr>
+          <w:rFonts w:cstheme="minorHAnsi"/>
+          <w:color w:val="000000"/>
+          <w:sz w:val="22"/>
+          <w:szCs w:val="22"/>
+          <w:lang w:val="am-ET"/>
+        </w:rPr>
+        <w:t xml:space="preserve"> </w:t>
+      </w:r>
+    </w:p>
+    <w:p>
+      <w:pPr>
+        <w:ind w:left="360"/>
+        <w:rPr>
+          <w:rFonts w:cstheme="minorHAnsi"/>
+        </w:rPr>
+      </w:pPr>
+      <w:r>
+        <w:rPr>
+          <w:rFonts w:cstheme="minorHAnsi"/>
+          <w:b/>
+          <w:bCs/>
+          <w:sz w:val="22"/>
+          <w:szCs w:val="22"/>
+        </w:rPr>
+        <w:t>See Also:</w:t>
+      </w:r>
+      <w:r>
+        <w:rPr>
+          <w:rFonts w:cstheme="minorHAnsi"/>
+          <w:b/>
+          <w:bCs/>
+          <w:sz w:val="22"/>
+          <w:szCs w:val="22"/>
+        </w:rPr>
+        <w:tab/>
+      </w:r>
       <w:hyperlink r:id="rId16" w:history="1">
-        <w:r>
-          <w:rPr>
-            <w:rStyle w:val="Hyperlink"/>
-            <w:rFonts w:cstheme="minorHAnsi"/>
-            <w:sz w:val="22"/>
-            <w:szCs w:val="22"/>
-            <w:lang w:val="am-ET"/>
-          </w:rPr>
-          <w:t>https://fonts.google.com/noto/specimen/Noto+Sans+Ethiopic</w:t>
-        </w:r>
-      </w:hyperlink>
-      <w:r>
-        <w:rPr>
-          <w:rFonts w:cstheme="minorHAnsi"/>
-          <w:color w:val="000000"/>
-          <w:sz w:val="22"/>
-          <w:szCs w:val="22"/>
-          <w:lang w:val="am-ET"/>
-        </w:rPr>
-        <w:t xml:space="preserve"> ,</w:t>
-      </w:r>
-    </w:p>
-    <w:p>
-      <w:pPr>
-        <w:ind w:left="360"/>
-        <w:rPr>
-          <w:rFonts w:cstheme="minorHAnsi"/>
-          <w:lang w:val="am-ET"/>
-        </w:rPr>
-      </w:pPr>
-      <w:r>
-        <w:rPr>
-          <w:rFonts w:cstheme="minorHAnsi"/>
-          <w:color w:val="000000"/>
-          <w:sz w:val="22"/>
-          <w:szCs w:val="22"/>
-          <w:lang w:val="am-ET"/>
-        </w:rPr>
-        <w:tab/>
-      </w:r>
-      <w:r>
-        <w:rPr>
-          <w:rFonts w:cstheme="minorHAnsi"/>
-          <w:color w:val="000000"/>
-          <w:sz w:val="22"/>
-          <w:szCs w:val="22"/>
-          <w:lang w:val="am-ET"/>
-        </w:rPr>
-        <w:tab/>
-      </w:r>
-      <w:hyperlink r:id="rId17" w:history="1">
-        <w:r>
-          <w:rPr>
-            <w:rStyle w:val="Hyperlink"/>
-            <w:rFonts w:cstheme="minorHAnsi"/>
-            <w:sz w:val="22"/>
-            <w:szCs w:val="22"/>
-            <w:lang w:val="am-ET"/>
-          </w:rPr>
-          <w:t>https://fonts.google.com/noto/specimen/Noto+Serif+Ethiopic</w:t>
-        </w:r>
-      </w:hyperlink>
-      <w:r>
-        <w:rPr>
-          <w:rFonts w:cstheme="minorHAnsi"/>
-          <w:color w:val="000000"/>
-          <w:sz w:val="22"/>
-          <w:szCs w:val="22"/>
-          <w:lang w:val="am-ET"/>
-        </w:rPr>
-        <w:t xml:space="preserve"> </w:t>
-      </w:r>
-    </w:p>
-    <w:p>
-      <w:pPr>
-        <w:ind w:left="360"/>
-        <w:rPr>
-          <w:rFonts w:cstheme="minorHAnsi"/>
-        </w:rPr>
-      </w:pPr>
-      <w:r>
-        <w:rPr>
-          <w:rFonts w:cstheme="minorHAnsi"/>
-          <w:b/>
-          <w:bCs/>
-          <w:sz w:val="22"/>
-          <w:szCs w:val="22"/>
-        </w:rPr>
-        <w:t>See Also:</w:t>
-      </w:r>
-      <w:r>
-        <w:rPr>
-          <w:rFonts w:cstheme="minorHAnsi"/>
-          <w:b/>
-          <w:bCs/>
-          <w:sz w:val="22"/>
-          <w:szCs w:val="22"/>
-        </w:rPr>
-        <w:tab/>
-      </w:r>
-      <w:hyperlink r:id="rId18" w:history="1">
         <w:r>
           <w:rPr>
             <w:rStyle w:val="Hyperlink"/>
@@ -11214,7 +11260,7 @@
         </w:rPr>
         <w:tab/>
       </w:r>
-      <w:hyperlink r:id="rId19" w:history="1">
+      <w:hyperlink r:id="rId17" w:history="1">
         <w:r>
           <w:rPr>
             <w:rStyle w:val="Hyperlink"/>
@@ -12501,7 +12547,7 @@
         </w:rPr>
         <w:tab/>
       </w:r>
-      <w:hyperlink r:id="rId20" w:history="1">
+      <w:hyperlink r:id="rId18" w:history="1">
         <w:r>
           <w:rPr>
             <w:rStyle w:val="Hyperlink"/>
@@ -13446,7 +13492,7 @@
         </w:rPr>
         <w:tab/>
       </w:r>
-      <w:hyperlink r:id="rId21" w:history="1">
+      <w:hyperlink r:id="rId19" w:history="1">
         <w:r>
           <w:rPr>
             <w:rStyle w:val="Hyperlink"/>
@@ -13486,7 +13532,7 @@
         </w:rPr>
         <w:tab/>
       </w:r>
-      <w:hyperlink r:id="rId22" w:history="1">
+      <w:hyperlink r:id="rId20" w:history="1">
         <w:r>
           <w:rPr>
             <w:rStyle w:val="Hyperlink"/>
@@ -13959,7 +14005,7 @@
         </w:rPr>
         <w:tab/>
       </w:r>
-      <w:hyperlink r:id="rId23" w:history="1">
+      <w:hyperlink r:id="rId21" w:history="1">
         <w:r>
           <w:rPr>
             <w:rStyle w:val="Hyperlink"/>
@@ -14009,7 +14055,7 @@
         </w:rPr>
         <w:tab/>
       </w:r>
-      <w:hyperlink r:id="rId24" w:history="1">
+      <w:hyperlink r:id="rId22" w:history="1">
         <w:r>
           <w:rPr>
             <w:rStyle w:val="Hyperlink"/>
@@ -14054,7 +14100,7 @@
           <w:szCs w:val="22"/>
         </w:rPr>
       </w:pPr>
-      <w:hyperlink r:id="rId25" w:history="1">
+      <w:hyperlink r:id="rId23" w:history="1">
         <w:r>
           <w:rPr>
             <w:rStyle w:val="Hyperlink"/>
@@ -14470,7 +14516,7 @@
         </w:rPr>
         <w:tab/>
       </w:r>
-      <w:hyperlink r:id="rId26" w:history="1">
+      <w:hyperlink r:id="rId24" w:history="1">
         <w:r>
           <w:rPr>
             <w:rStyle w:val="Hyperlink"/>
@@ -15272,8 +15318,6 @@
         <w:ind w:left="360"/>
         <w:rPr>
           <w:rFonts w:ascii="Shiromeda Serif" w:eastAsia="TITUS Cyberbit Basic" w:hAnsi="Shiromeda Serif" w:cs="TITUS Cyberbit Basic"/>
-          <w:b/>
-          <w:bCs/>
           <w:sz w:val="48"/>
           <w:szCs w:val="48"/>
           <w:lang w:val="am-ET"/>
@@ -15282,8 +15326,6 @@
       <w:r>
         <w:rPr>
           <w:rFonts w:ascii="Shiromeda Serif" w:eastAsia="TITUS Cyberbit Basic" w:hAnsi="Shiromeda Serif" w:cs="TITUS Cyberbit Basic"/>
-          <w:b/>
-          <w:bCs/>
           <w:sz w:val="48"/>
           <w:szCs w:val="48"/>
           <w:lang w:val="am-ET"/>
@@ -15293,8 +15335,6 @@
       <w:r>
         <w:rPr>
           <w:rFonts w:ascii="Shiromeda Serif" w:eastAsia="TITUS Cyberbit Basic" w:hAnsi="Shiromeda Serif" w:cs="TITUS Cyberbit Basic"/>
-          <w:b/>
-          <w:bCs/>
           <w:sz w:val="48"/>
           <w:szCs w:val="48"/>
           <w:lang w:val="am-ET"/>
@@ -15305,8 +15345,6 @@
       <w:r>
         <w:rPr>
           <w:rFonts w:ascii="Shiromeda Serif" w:eastAsia="TITUS Cyberbit Basic" w:hAnsi="Shiromeda Serif" w:cs="TITUS Cyberbit Basic"/>
-          <w:b/>
-          <w:bCs/>
           <w:sz w:val="48"/>
           <w:szCs w:val="48"/>
           <w:lang w:val="am-ET"/>
@@ -15686,7 +15724,7 @@
         </w:rPr>
         <w:tab/>
       </w:r>
-      <w:hyperlink r:id="rId27" w:history="1">
+      <w:hyperlink r:id="rId25" w:history="1">
         <w:r>
           <w:rPr>
             <w:rStyle w:val="Hyperlink"/>
@@ -15734,7 +15772,7 @@
         </w:rPr>
         <w:tab/>
       </w:r>
-      <w:hyperlink r:id="rId28" w:history="1">
+      <w:hyperlink r:id="rId26" w:history="1">
         <w:r>
           <w:rPr>
             <w:rStyle w:val="Hyperlink"/>
@@ -16162,7 +16200,7 @@
         </w:rPr>
         <w:tab/>
       </w:r>
-      <w:hyperlink r:id="rId29" w:history="1">
+      <w:hyperlink r:id="rId27" w:history="1">
         <w:r>
           <w:rPr>
             <w:rStyle w:val="Hyperlink"/>
@@ -16210,7 +16248,7 @@
         </w:rPr>
         <w:tab/>
       </w:r>
-      <w:hyperlink r:id="rId30" w:history="1">
+      <w:hyperlink r:id="rId28" w:history="1">
         <w:r>
           <w:rPr>
             <w:rStyle w:val="Hyperlink"/>
@@ -16609,7 +16647,7 @@
         </w:rPr>
         <w:tab/>
       </w:r>
-      <w:hyperlink r:id="rId31" w:history="1">
+      <w:hyperlink r:id="rId29" w:history="1">
         <w:r>
           <w:rPr>
             <w:rStyle w:val="Hyperlink"/>
@@ -16952,7 +16990,7 @@
         </w:rPr>
         <w:tab/>
       </w:r>
-      <w:hyperlink r:id="rId32" w:history="1">
+      <w:hyperlink r:id="rId30" w:history="1">
         <w:r>
           <w:rPr>
             <w:rStyle w:val="Hyperlink"/>
@@ -17000,7 +17038,7 @@
         </w:rPr>
         <w:tab/>
       </w:r>
-      <w:hyperlink r:id="rId33" w:history="1">
+      <w:hyperlink r:id="rId31" w:history="1">
         <w:r>
           <w:rPr>
             <w:rStyle w:val="Hyperlink"/>
@@ -17273,7 +17311,7 @@
         </w:rPr>
         <w:tab/>
       </w:r>
-      <w:hyperlink r:id="rId34" w:history="1">
+      <w:hyperlink r:id="rId32" w:history="1">
         <w:r>
           <w:rPr>
             <w:rStyle w:val="Hyperlink"/>
@@ -17321,7 +17359,7 @@
         </w:rPr>
         <w:tab/>
       </w:r>
-      <w:hyperlink r:id="rId35" w:history="1">
+      <w:hyperlink r:id="rId33" w:history="1">
         <w:r>
           <w:rPr>
             <w:rStyle w:val="Hyperlink"/>
@@ -17788,7 +17826,7 @@
         </w:rPr>
         <w:tab/>
       </w:r>
-      <w:hyperlink r:id="rId36" w:history="1">
+      <w:hyperlink r:id="rId34" w:history="1">
         <w:r>
           <w:rPr>
             <w:rStyle w:val="Hyperlink"/>
@@ -18119,7 +18157,7 @@
         </w:rPr>
         <w:t xml:space="preserve"> </w:t>
       </w:r>
-      <w:hyperlink r:id="rId37" w:history="1">
+      <w:hyperlink r:id="rId35" w:history="1">
         <w:r>
           <w:rPr>
             <w:rStyle w:val="Hyperlink"/>
@@ -18601,7 +18639,7 @@
         </w:rPr>
         <w:tab/>
       </w:r>
-      <w:hyperlink r:id="rId38" w:history="1">
+      <w:hyperlink r:id="rId36" w:history="1">
         <w:r>
           <w:rPr>
             <w:rStyle w:val="Hyperlink"/>
@@ -19119,7 +19157,7 @@
         </w:rPr>
         <w:tab/>
       </w:r>
-      <w:hyperlink r:id="rId39" w:history="1">
+      <w:hyperlink r:id="rId37" w:history="1">
         <w:r>
           <w:rPr>
             <w:rStyle w:val="Hyperlink"/>
@@ -19169,7 +19207,7 @@
         </w:rPr>
         <w:tab/>
       </w:r>
-      <w:hyperlink r:id="rId40" w:anchor="TITUUT" w:history="1">
+      <w:hyperlink r:id="rId38" w:anchor="TITUUT" w:history="1">
         <w:r>
           <w:rPr>
             <w:rStyle w:val="Hyperlink"/>
@@ -19466,7 +19504,7 @@
         </w:rPr>
         <w:tab/>
       </w:r>
-      <w:hyperlink r:id="rId41" w:history="1">
+      <w:hyperlink r:id="rId39" w:history="1">
         <w:r>
           <w:rPr>
             <w:rStyle w:val="Hyperlink"/>
@@ -19516,7 +19554,7 @@
         </w:rPr>
         <w:tab/>
       </w:r>
-      <w:hyperlink r:id="rId42" w:history="1">
+      <w:hyperlink r:id="rId40" w:history="1">
         <w:r>
           <w:rPr>
             <w:rStyle w:val="Hyperlink"/>
@@ -19551,7 +19589,7 @@
           <w:rFonts w:cstheme="minorHAnsi"/>
         </w:rPr>
       </w:pPr>
-      <w:hyperlink r:id="rId43" w:history="1">
+      <w:hyperlink r:id="rId41" w:history="1">
         <w:r>
           <w:rPr>
             <w:rStyle w:val="Hyperlink"/>
@@ -20683,7 +20721,7 @@
         </w:rPr>
         <w:tab/>
       </w:r>
-      <w:hyperlink r:id="rId44" w:history="1">
+      <w:hyperlink r:id="rId42" w:history="1">
         <w:r>
           <w:rPr>
             <w:rStyle w:val="Hyperlink"/>
@@ -21137,7 +21175,7 @@
         </w:rPr>
         <w:tab/>
       </w:r>
-      <w:hyperlink r:id="rId45" w:history="1">
+      <w:hyperlink r:id="rId43" w:history="1">
         <w:r>
           <w:rPr>
             <w:rStyle w:val="Hyperlink"/>
@@ -21185,7 +21223,7 @@
         </w:rPr>
         <w:tab/>
       </w:r>
-      <w:hyperlink r:id="rId46" w:history="1">
+      <w:hyperlink r:id="rId44" w:history="1">
         <w:r>
           <w:rPr>
             <w:rStyle w:val="Hyperlink"/>
@@ -21974,7 +22012,7 @@
         </w:rPr>
         <w:tab/>
       </w:r>
-      <w:hyperlink r:id="rId47" w:history="1">
+      <w:hyperlink r:id="rId45" w:history="1">
         <w:r>
           <w:rPr>
             <w:rStyle w:val="Hyperlink"/>
@@ -22013,7 +22051,7 @@
         </w:rPr>
         <w:tab/>
       </w:r>
-      <w:hyperlink r:id="rId48" w:history="1">
+      <w:hyperlink r:id="rId46" w:history="1">
         <w:r>
           <w:rPr>
             <w:rStyle w:val="Hyperlink"/>

</xml_diff>